<commit_message>
Inserindo artefato 13 para a correção da AC5
Ajuste do item 22 da Lista de Características que estava na prioridade "Importante" foi modificado para a prioridade "Útil" e movido para a baseline 3.
</commit_message>
<xml_diff>
--- a/13 - Lista de Características (Prioridade X Esforço X Risco X Baseline).docx
+++ b/13 - Lista de Características (Prioridade X Esforço X Risco X Baseline).docx
@@ -1273,8 +1273,6 @@
               </w:rPr>
               <w:t xml:space="preserve">Fornecedores / </w:t>
             </w:r>
-            <w:bookmarkStart w:id="0" w:name="_GoBack"/>
-            <w:bookmarkEnd w:id="0"/>
             <w:r>
               <w:rPr>
                 <w:rFonts w:ascii="Arial" w:eastAsia="Times New Roman" w:hAnsi="Arial" w:cs="Arial"/>
@@ -6005,8 +6003,10 @@
                 <w:color w:val="000000"/>
                 <w:lang w:eastAsia="pt-BR"/>
               </w:rPr>
-              <w:t>I</w:t>
-            </w:r>
+              <w:t>U</w:t>
+            </w:r>
+            <w:bookmarkStart w:id="0" w:name="_GoBack"/>
+            <w:bookmarkEnd w:id="0"/>
           </w:p>
         </w:tc>
         <w:tc>

</xml_diff>